<commit_message>
finished lab 7 materials
</commit_message>
<xml_diff>
--- a/Lab7/lab_7.docx
+++ b/Lab7/lab_7.docx
@@ -128,13 +128,6 @@
           <w:szCs w:val="32"/>
         </w:rPr>
         <w:t>Part I</w:t>
-      </w:r>
-      <w:r>
-        <w:rPr>
-          <w:sz w:val="32"/>
-          <w:szCs w:val="32"/>
-        </w:rPr>
-        <w:t>I</w:t>
       </w:r>
       <w:r>
         <w:rPr>
@@ -6040,53 +6033,24 @@
     <w:p>
       <w:pPr>
         <w:rPr>
+          <w:b/>
+        </w:rPr>
+      </w:pPr>
+    </w:p>
+    <w:p>
+      <w:pPr>
+        <w:rPr>
           <w:sz w:val="32"/>
           <w:szCs w:val="32"/>
         </w:rPr>
       </w:pPr>
-    </w:p>
-    <w:p>
-      <w:pPr>
+      <w:r>
         <w:rPr>
           <w:sz w:val="32"/>
           <w:szCs w:val="32"/>
         </w:rPr>
-      </w:pPr>
-    </w:p>
-    <w:p>
-      <w:pPr>
-        <w:rPr>
-          <w:b/>
-        </w:rPr>
-      </w:pPr>
-    </w:p>
-    <w:p>
-      <w:pPr>
-        <w:rPr>
-          <w:sz w:val="32"/>
-          <w:szCs w:val="32"/>
-        </w:rPr>
-      </w:pPr>
-      <w:r>
-        <w:rPr>
-          <w:sz w:val="32"/>
-          <w:szCs w:val="32"/>
-        </w:rPr>
-        <w:t xml:space="preserve">Part </w:t>
-      </w:r>
-      <w:r>
-        <w:rPr>
-          <w:sz w:val="32"/>
-          <w:szCs w:val="32"/>
-        </w:rPr>
-        <w:t>I</w:t>
-      </w:r>
-      <w:r>
-        <w:rPr>
-          <w:sz w:val="32"/>
-          <w:szCs w:val="32"/>
-        </w:rPr>
-        <w:t>I</w:t>
+        <w:lastRenderedPageBreak/>
+        <w:t>Part II</w:t>
       </w:r>
       <w:r>
         <w:rPr>
@@ -6125,31 +6089,7 @@
         <w:rPr>
           <w:b/>
         </w:rPr>
-        <w:t>**I recommend you fir</w:t>
-      </w:r>
-      <w:r>
-        <w:rPr>
-          <w:b/>
-        </w:rPr>
-        <w:t>st start the analysis in Part I</w:t>
-      </w:r>
-      <w:r>
-        <w:rPr>
-          <w:b/>
-        </w:rPr>
-        <w:t xml:space="preserve"> first, and come back to Part I</w:t>
-      </w:r>
-      <w:r>
-        <w:rPr>
-          <w:b/>
-        </w:rPr>
-        <w:t>I</w:t>
-      </w:r>
-      <w:r>
-        <w:rPr>
-          <w:b/>
-        </w:rPr>
-        <w:t xml:space="preserve"> while that is running, but you are all adults and can do what you want**</w:t>
+        <w:t>**I recommend you first start the analysis in Part I first, and come back to Part II while that is running, but you are all adults and can do what you want**</w:t>
       </w:r>
     </w:p>
     <w:p/>
@@ -6175,6 +6115,9 @@
       <w:r>
         <w:t xml:space="preserve">Start at some tree </w:t>
       </w:r>
+      <w:r>
+        <w:t>(with associated parameter values)</w:t>
+      </w:r>
     </w:p>
     <w:p>
       <w:pPr>
@@ -6185,7 +6128,7 @@
         </w:numPr>
       </w:pPr>
       <w:r>
-        <w:t xml:space="preserve">Randomly draw a neighboring tree </w:t>
+        <w:t>Propose a new tree (branch swapping), or draw a new model parameter value</w:t>
       </w:r>
     </w:p>
     <w:p>
@@ -6197,7 +6140,13 @@
         </w:numPr>
       </w:pPr>
       <w:r>
-        <w:t xml:space="preserve">Compute probabilities for those trees </w:t>
+        <w:t xml:space="preserve">Compute probabilities for </w:t>
+      </w:r>
+      <w:r>
+        <w:t>the proposed change</w:t>
+      </w:r>
+      <w:r>
+        <w:t xml:space="preserve"> </w:t>
       </w:r>
     </w:p>
     <w:p>
@@ -6224,6 +6173,27 @@
         <w:t>Return to step 2</w:t>
       </w:r>
     </w:p>
+    <w:p>
+      <w:pPr>
+        <w:pStyle w:val="ListParagraph"/>
+        <w:numPr>
+          <w:ilvl w:val="0"/>
+          <w:numId w:val="10"/>
+        </w:numPr>
+      </w:pPr>
+      <w:r>
+        <w:t xml:space="preserve">Every </w:t>
+      </w:r>
+      <w:r>
+        <w:rPr>
+          <w:i/>
+        </w:rPr>
+        <w:t>k</w:t>
+      </w:r>
+      <w:r>
+        <w:t xml:space="preserve"> generations (e.g. 100, or 1000) we save the tree. If the process has been run long enough, this ‘set’ of saved trees should approximate the posterior distribution of trees</w:t>
+      </w:r>
+    </w:p>
     <w:p/>
     <w:p>
       <w:r>
@@ -6251,15 +6221,13 @@
       </w:r>
       <w:proofErr w:type="spellEnd"/>
       <w:r>
-        <w:t xml:space="preserve"> (the package for Bayesian phylogenetic inference we will use later). </w:t>
-      </w:r>
-      <w:proofErr w:type="spellStart"/>
-      <w:r>
-        <w:t>Its</w:t>
-      </w:r>
-      <w:proofErr w:type="spellEnd"/>
-      <w:r>
-        <w:t xml:space="preserve"> pretty cool, and I think really helps to visualize and understand what MCMC is doing. In this example, we will be dealing with a much simpler parameter space, with two axes: “x” and “y”. We will draw ‘peaks’ representing increased probabilities in this </w:t>
+        <w:t xml:space="preserve"> (the package for Bayesian phylogenetic inference we will use later). It</w:t>
+      </w:r>
+      <w:r>
+        <w:t>’</w:t>
+      </w:r>
+      <w:r>
+        <w:t xml:space="preserve">s pretty cool, and I think really helps to visualize and understand what MCMC is doing. In this example, we will be dealing with a much simpler parameter space, with two axes: “x” and “y”. We will draw ‘peaks’ representing increased probabilities in this </w:t>
       </w:r>
       <w:proofErr w:type="gramStart"/>
       <w:r>
@@ -6306,10 +6274,13 @@
         <w:jc w:val="center"/>
       </w:pPr>
       <w:r>
+        <w:rPr>
+          <w:noProof/>
+        </w:rPr>
         <w:drawing>
-          <wp:inline distT="0" distB="0" distL="0" distR="0" wp14:anchorId="121EC135" wp14:editId="40E6B6B7">
-            <wp:extent cx="4538434" cy="2421467"/>
-            <wp:effectExtent l="0" t="0" r="0" b="4445"/>
+          <wp:inline distT="0" distB="0" distL="0" distR="0" wp14:anchorId="121EC135" wp14:editId="36855D36">
+            <wp:extent cx="4343400" cy="2317407"/>
+            <wp:effectExtent l="0" t="0" r="0" b="0"/>
             <wp:docPr id="16" name="Picture 16"/>
             <wp:cNvGraphicFramePr>
               <a:graphicFrameLocks xmlns:a="http://schemas.openxmlformats.org/drawingml/2006/main" noChangeAspect="1"/>
@@ -6330,7 +6301,7 @@
                   <pic:spPr>
                     <a:xfrm>
                       <a:off x="0" y="0"/>
-                      <a:ext cx="4557351" cy="2431560"/>
+                      <a:ext cx="4367159" cy="2330084"/>
                     </a:xfrm>
                     <a:prstGeom prst="rect">
                       <a:avLst/>
@@ -6360,6 +6331,7 @@
       </w:pPr>
       <w:r>
         <w:rPr>
+          <w:noProof/>
           <w:sz w:val="32"/>
           <w:szCs w:val="32"/>
         </w:rPr>
@@ -6504,6 +6476,7 @@
       </w:pPr>
       <w:r>
         <w:rPr>
+          <w:noProof/>
           <w:sz w:val="32"/>
           <w:szCs w:val="32"/>
         </w:rPr>
@@ -6610,6 +6583,7 @@
       </w:pPr>
       <w:r>
         <w:rPr>
+          <w:noProof/>
           <w:sz w:val="32"/>
           <w:szCs w:val="32"/>
         </w:rPr>
@@ -6650,40 +6624,37 @@
         </w:drawing>
       </w:r>
     </w:p>
-    <w:p>
+    <w:p/>
+    <w:p>
+      <w:r>
+        <w:lastRenderedPageBreak/>
+        <w:t xml:space="preserve">To help our chain to cross the ‘valleys’ between areas of high probabilities for </w:t>
+      </w:r>
+      <w:r>
+        <w:rPr>
+          <w:i/>
+        </w:rPr>
+        <w:t>x</w:t>
+      </w:r>
+      <w:r>
+        <w:t xml:space="preserve"> and </w:t>
+      </w:r>
+      <w:r>
+        <w:rPr>
+          <w:i/>
+        </w:rPr>
+        <w:t>y</w:t>
+      </w:r>
+      <w:r>
+        <w:t>, we w</w:t>
+      </w:r>
+      <w:r>
+        <w:t>ill use a method called Metropo</w:t>
+      </w:r>
       <w:bookmarkStart w:id="0" w:name="_GoBack"/>
       <w:bookmarkEnd w:id="0"/>
-    </w:p>
-    <w:p>
-      <w:r>
-        <w:lastRenderedPageBreak/>
-        <w:t xml:space="preserve">To help our chain to cross the ‘valleys’ between areas of high probabilities for </w:t>
-      </w:r>
-      <w:r>
-        <w:rPr>
-          <w:i/>
-        </w:rPr>
-        <w:t>x</w:t>
-      </w:r>
-      <w:r>
-        <w:t xml:space="preserve"> and </w:t>
-      </w:r>
-      <w:r>
-        <w:rPr>
-          <w:i/>
-        </w:rPr>
-        <w:t>y</w:t>
-      </w:r>
-      <w:r>
-        <w:t xml:space="preserve">, we will use a method called </w:t>
-      </w:r>
-      <w:proofErr w:type="spellStart"/>
-      <w:r>
-        <w:t>Metropoulis</w:t>
-      </w:r>
-      <w:proofErr w:type="spellEnd"/>
-      <w:r>
-        <w:t>-Coupled MCMC (MC</w:t>
+      <w:r>
+        <w:t>lis-Coupled MCMC (MC</w:t>
       </w:r>
       <w:r>
         <w:rPr>
@@ -8059,6 +8030,7 @@
     <w:lsdException w:name="HTML Sample" w:semiHidden="1" w:unhideWhenUsed="1"/>
     <w:lsdException w:name="HTML Typewriter" w:semiHidden="1" w:unhideWhenUsed="1"/>
     <w:lsdException w:name="HTML Variable" w:semiHidden="1" w:unhideWhenUsed="1"/>
+    <w:lsdException w:name="Normal Table" w:semiHidden="1" w:unhideWhenUsed="1"/>
     <w:lsdException w:name="annotation subject" w:semiHidden="1" w:unhideWhenUsed="1"/>
     <w:lsdException w:name="No List" w:semiHidden="1" w:unhideWhenUsed="1"/>
     <w:lsdException w:name="Outline List 1" w:semiHidden="1" w:unhideWhenUsed="1"/>
@@ -8103,6 +8075,7 @@
     <w:lsdException w:name="Table Professional" w:semiHidden="1" w:unhideWhenUsed="1"/>
     <w:lsdException w:name="Table Subtle 1" w:semiHidden="1" w:unhideWhenUsed="1"/>
     <w:lsdException w:name="Table Subtle 2" w:semiHidden="1" w:unhideWhenUsed="1"/>
+    <w:lsdException w:name="Table Web 1" w:semiHidden="1" w:unhideWhenUsed="1"/>
     <w:lsdException w:name="Table Web 2" w:semiHidden="1" w:unhideWhenUsed="1"/>
     <w:lsdException w:name="Table Web 3" w:semiHidden="1" w:unhideWhenUsed="1"/>
     <w:lsdException w:name="Balloon Text" w:semiHidden="1" w:unhideWhenUsed="1"/>

</xml_diff>